<commit_message>
fixed orders page need more products with better names
</commit_message>
<xml_diff>
--- a/code review MPA.docx
+++ b/code review MPA.docx
@@ -7,7 +7,15 @@
         <w:pStyle w:val="Geenafstand"/>
       </w:pPr>
       <w:r>
-        <w:t>Miguel Kerschkamp denkt dat ik misschien relations moet gaan gebruiken in de code</w:t>
+        <w:t xml:space="preserve">Miguel </w:t>
+      </w:r>
+      <w:proofErr w:type="spellStart"/>
+      <w:r>
+        <w:t>Kerschkamp</w:t>
+      </w:r>
+      <w:proofErr w:type="spellEnd"/>
+      <w:r>
+        <w:t xml:space="preserve"> denkt dat ik misschien relations moet gaan gebruiken in de code</w:t>
       </w:r>
       <w:r>
         <w:t>.</w:t>
@@ -31,8 +39,13 @@
       <w:pPr>
         <w:pStyle w:val="Geenafstand"/>
       </w:pPr>
-      <w:r>
-        <w:t>Factorie is makkelijk voor grote</w:t>
+      <w:proofErr w:type="spellStart"/>
+      <w:r>
+        <w:t>Factorie</w:t>
+      </w:r>
+      <w:proofErr w:type="spellEnd"/>
+      <w:r>
+        <w:t xml:space="preserve"> is makkelijk voor grote</w:t>
       </w:r>
       <w:r>
         <w:t xml:space="preserve">r </w:t>
@@ -51,8 +64,6 @@
       <w:r>
         <w:t xml:space="preserve"> een ERD maken.</w:t>
       </w:r>
-      <w:bookmarkStart w:id="0" w:name="_GoBack"/>
-      <w:bookmarkEnd w:id="0"/>
     </w:p>
     <w:p>
       <w:pPr>
@@ -66,6 +77,8 @@
       <w:r>
         <w:t>Voor de rest is alles volgens de opdracht.</w:t>
       </w:r>
+      <w:bookmarkStart w:id="0" w:name="_GoBack"/>
+      <w:bookmarkEnd w:id="0"/>
     </w:p>
     <w:sectPr>
       <w:pgSz w:w="11906" w:h="16838"/>

</xml_diff>